<commit_message>
analyse update, designe, reseache, timesheet
</commit_message>
<xml_diff>
--- a/AnalyseVanOpdracht.docx
+++ b/AnalyseVanOpdracht.docx
@@ -14,16 +14,16 @@
         <mc:AlternateContent>
           <mc:Choice Requires="wpg">
             <w:drawing>
-              <wp:anchor distT="0" distB="0" distL="114300" distR="114300" simplePos="0" relativeHeight="251659264" behindDoc="0" locked="0" layoutInCell="1" allowOverlap="1" wp14:anchorId="45D5C2D2" wp14:editId="21A3C929">
+              <wp:anchor distT="0" distB="0" distL="114300" distR="114300" simplePos="0" relativeHeight="251659264" behindDoc="0" locked="0" layoutInCell="1" allowOverlap="1" wp14:anchorId="45D5C2D2" wp14:editId="54B331E9">
                 <wp:simplePos x="0" y="0"/>
                 <wp:positionH relativeFrom="page">
-                  <wp:posOffset>4989600</wp:posOffset>
+                  <wp:posOffset>4991100</wp:posOffset>
                 </wp:positionH>
                 <wp:positionV relativeFrom="page">
-                  <wp:posOffset>86400</wp:posOffset>
+                  <wp:posOffset>85725</wp:posOffset>
                 </wp:positionV>
-                <wp:extent cx="2475865" cy="1468755"/>
-                <wp:effectExtent l="0" t="0" r="19050" b="17145"/>
+                <wp:extent cx="2475865" cy="1743075"/>
+                <wp:effectExtent l="0" t="0" r="19050" b="28575"/>
                 <wp:wrapSquare wrapText="bothSides"/>
                 <wp:docPr id="211" name="Group 211"/>
                 <wp:cNvGraphicFramePr/>
@@ -34,7 +34,7 @@
                       <wpg:grpSpPr>
                         <a:xfrm>
                           <a:off x="0" y="0"/>
-                          <a:ext cx="2475865" cy="1468755"/>
+                          <a:ext cx="2475865" cy="1743075"/>
                           <a:chOff x="0" y="0"/>
                           <a:chExt cx="2475865" cy="9668340"/>
                         </a:xfrm>
@@ -130,12 +130,43 @@
                                   <w:lang w:val="nl-NL"/>
                                 </w:rPr>
                               </w:pPr>
+                              <w:proofErr w:type="gramStart"/>
                               <w:r>
                                 <w:rPr>
                                   <w:color w:val="44546A" w:themeColor="text2"/>
                                   <w:lang w:val="nl-NL"/>
                                 </w:rPr>
-                                <w:t>Versie 1</w:t>
+                                <w:t>Geüpdatet  op</w:t>
+                              </w:r>
+                              <w:proofErr w:type="gramEnd"/>
+                              <w:r>
+                                <w:rPr>
+                                  <w:color w:val="44546A" w:themeColor="text2"/>
+                                  <w:lang w:val="nl-NL"/>
+                                </w:rPr>
+                                <w:t xml:space="preserve"> 18/05/2020</w:t>
+                              </w:r>
+                            </w:p>
+                            <w:p>
+                              <w:pPr>
+                                <w:rPr>
+                                  <w:color w:val="44546A" w:themeColor="text2"/>
+                                  <w:lang w:val="nl-NL"/>
+                                </w:rPr>
+                              </w:pPr>
+                              <w:r>
+                                <w:rPr>
+                                  <w:color w:val="44546A" w:themeColor="text2"/>
+                                  <w:lang w:val="nl-NL"/>
+                                </w:rPr>
+                                <w:t xml:space="preserve">Versie </w:t>
+                              </w:r>
+                              <w:r>
+                                <w:rPr>
+                                  <w:color w:val="44546A" w:themeColor="text2"/>
+                                  <w:lang w:val="nl-NL"/>
+                                </w:rPr>
+                                <w:t>2</w:t>
                               </w:r>
                             </w:p>
                             <w:p>
@@ -272,7 +303,7 @@
           </mc:Choice>
           <mc:Fallback>
             <w:pict>
-              <v:group w14:anchorId="45D5C2D2" id="Group 211" o:spid="_x0000_s1026" style="position:absolute;left:0;text-align:left;margin-left:392.9pt;margin-top:6.8pt;width:194.95pt;height:115.65pt;z-index:251659264;mso-width-percent:320;mso-position-horizontal-relative:page;mso-position-vertical-relative:page;mso-width-percent:320" coordsize="24758,96683" o:gfxdata="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">
+              <v:group w14:anchorId="45D5C2D2" id="Group 211" o:spid="_x0000_s1026" style="position:absolute;left:0;text-align:left;margin-left:393pt;margin-top:6.75pt;width:194.95pt;height:137.25pt;z-index:251659264;mso-width-percent:320;mso-position-horizontal-relative:page;mso-position-vertical-relative:page;mso-width-percent:320" coordsize="24758,96683" o:gfxdata="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">
                 <v:rect id="AutoShape 14" o:spid="_x0000_s1027" style="position:absolute;width:24758;height:96683;visibility:visible;mso-wrap-style:square;v-text-anchor:top" o:gfxdata="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" fillcolor="white [3212]" strokecolor="#747070 [1614]" strokeweight="1.25pt">
                   <v:textbox inset="14.4pt,36pt,14.4pt,5.76pt">
                     <w:txbxContent>
@@ -329,12 +360,43 @@
                             <w:lang w:val="nl-NL"/>
                           </w:rPr>
                         </w:pPr>
+                        <w:proofErr w:type="gramStart"/>
                         <w:r>
                           <w:rPr>
                             <w:color w:val="44546A" w:themeColor="text2"/>
                             <w:lang w:val="nl-NL"/>
                           </w:rPr>
-                          <w:t>Versie 1</w:t>
+                          <w:t>Geüpdatet  op</w:t>
+                        </w:r>
+                        <w:proofErr w:type="gramEnd"/>
+                        <w:r>
+                          <w:rPr>
+                            <w:color w:val="44546A" w:themeColor="text2"/>
+                            <w:lang w:val="nl-NL"/>
+                          </w:rPr>
+                          <w:t xml:space="preserve"> 18/05/2020</w:t>
+                        </w:r>
+                      </w:p>
+                      <w:p>
+                        <w:pPr>
+                          <w:rPr>
+                            <w:color w:val="44546A" w:themeColor="text2"/>
+                            <w:lang w:val="nl-NL"/>
+                          </w:rPr>
+                        </w:pPr>
+                        <w:r>
+                          <w:rPr>
+                            <w:color w:val="44546A" w:themeColor="text2"/>
+                            <w:lang w:val="nl-NL"/>
+                          </w:rPr>
+                          <w:t xml:space="preserve">Versie </w:t>
+                        </w:r>
+                        <w:r>
+                          <w:rPr>
+                            <w:color w:val="44546A" w:themeColor="text2"/>
+                            <w:lang w:val="nl-NL"/>
+                          </w:rPr>
+                          <w:t>2</w:t>
                         </w:r>
                       </w:p>
                       <w:p>
@@ -391,14 +453,26 @@
       </w:r>
       <w:proofErr w:type="gramEnd"/>
       <w:r>
-        <w:t xml:space="preserve"> van opdrachten en delivrables , requirements , onderzoekvragen</w:t>
-      </w:r>
-    </w:p>
-    <w:p>
-      <w:r>
-        <w:t xml:space="preserve">Wat moet ik doen.  </w:t>
-      </w:r>
-    </w:p>
+        <w:t xml:space="preserve"> van opdrachten en </w:t>
+      </w:r>
+      <w:proofErr w:type="spellStart"/>
+      <w:r>
+        <w:t>delivrables</w:t>
+      </w:r>
+      <w:proofErr w:type="spellEnd"/>
+      <w:r>
+        <w:t xml:space="preserve"> , </w:t>
+      </w:r>
+      <w:proofErr w:type="spellStart"/>
+      <w:r>
+        <w:t>requirements</w:t>
+      </w:r>
+      <w:proofErr w:type="spellEnd"/>
+      <w:r>
+        <w:t xml:space="preserve"> , onderzoekvragen</w:t>
+      </w:r>
+    </w:p>
+    <w:p/>
     <w:p>
       <w:pPr>
         <w:rPr>
@@ -413,106 +487,224 @@
         </w:rPr>
         <w:t xml:space="preserve">Probleem </w:t>
       </w:r>
-      <w:proofErr w:type="gramStart"/>
       <w:r>
         <w:rPr>
           <w:b/>
           <w:u w:val="single"/>
         </w:rPr>
-        <w:t>1 :</w:t>
-      </w:r>
-      <w:proofErr w:type="gramEnd"/>
+        <w:t>1:</w:t>
+      </w:r>
       <w:r>
         <w:rPr>
           <w:b/>
           <w:u w:val="single"/>
         </w:rPr>
-        <w:t xml:space="preserve"> Illegale download (een beetje technisher)</w:t>
-      </w:r>
-      <w:r>
-        <w:rPr>
-          <w:b/>
-          <w:u w:val="single"/>
-        </w:rPr>
+        <w:t xml:space="preserve"> Illegale download </w:t>
+      </w:r>
+    </w:p>
+    <w:p>
+      <w:pPr>
+        <w:pStyle w:val="Heading2"/>
+      </w:pPr>
+      <w:r>
+        <w:t xml:space="preserve">Netwerkverkeer verminderen door downloads van </w:t>
+      </w:r>
+      <w:proofErr w:type="spellStart"/>
+      <w:r>
+        <w:t>Bittorent</w:t>
+      </w:r>
+      <w:proofErr w:type="spellEnd"/>
+      <w:r>
+        <w:t xml:space="preserve"> tegen toehouden</w:t>
+      </w:r>
+    </w:p>
+    <w:p>
+      <w:pPr>
+        <w:pStyle w:val="Heading3"/>
+      </w:pPr>
+      <w:r>
+        <w:t xml:space="preserve">  </w:t>
+      </w:r>
+      <w:r>
+        <w:t>Statische informatie over het netwerkverkeer</w:t>
+      </w:r>
+      <w:r>
+        <w:t xml:space="preserve"> verzamelen</w:t>
+      </w:r>
+    </w:p>
+    <w:p>
+      <w:pPr>
+        <w:pStyle w:val="Heading3"/>
+      </w:pPr>
+      <w:r>
+        <w:t xml:space="preserve">  </w:t>
+      </w:r>
+      <w:r>
+        <w:t>R</w:t>
+      </w:r>
+      <w:r>
+        <w:t>esultaten</w:t>
+      </w:r>
+      <w:r>
         <w:t xml:space="preserve"> </w:t>
       </w:r>
-    </w:p>
-    <w:p>
-      <w:pPr>
-        <w:pStyle w:val="Heading2"/>
-        <w:rPr>
-          <w:rStyle w:val="IntenseEmphasis"/>
-        </w:rPr>
-      </w:pPr>
-      <w:r>
-        <w:rPr>
-          <w:rStyle w:val="IntenseEmphasis"/>
-        </w:rPr>
-        <w:t>Ervoor zorgen dat leerlingen geen</w:t>
-      </w:r>
-      <w:r>
-        <w:rPr>
-          <w:rStyle w:val="IntenseEmphasis"/>
-        </w:rPr>
-        <w:t xml:space="preserve"> misbruik kunnen maken</w:t>
-      </w:r>
-      <w:r>
-        <w:rPr>
-          <w:rStyle w:val="IntenseEmphasis"/>
-        </w:rPr>
-        <w:t xml:space="preserve">. </w:t>
-      </w:r>
-      <w:r>
-        <w:rPr>
-          <w:rStyle w:val="IntenseEmphasis"/>
-        </w:rPr>
-        <w:t>D</w:t>
-      </w:r>
-      <w:r>
-        <w:rPr>
-          <w:rStyle w:val="IntenseEmphasis"/>
-        </w:rPr>
-        <w:t>ownloads op bepaalde site zoals bittorrent</w:t>
-      </w:r>
-      <w:r>
-        <w:rPr>
-          <w:rStyle w:val="IntenseEmphasis"/>
-        </w:rPr>
+      <w:r>
+        <w:t>van de Statistieken ontleden</w:t>
+      </w:r>
+    </w:p>
+    <w:p>
+      <w:pPr>
+        <w:pStyle w:val="Heading3"/>
+      </w:pPr>
+      <w:r>
+        <w:t xml:space="preserve"> Specifieke netwerkproblemen verzamelen</w:t>
+      </w:r>
+    </w:p>
+    <w:p>
+      <w:pPr>
+        <w:pStyle w:val="Heading3"/>
+      </w:pPr>
+      <w:r>
+        <w:t xml:space="preserve">Gebruik van Services zoals </w:t>
+      </w:r>
+      <w:proofErr w:type="spellStart"/>
+      <w:r>
+        <w:t>B</w:t>
+      </w:r>
+      <w:r>
+        <w:t>ittorent</w:t>
+      </w:r>
+      <w:proofErr w:type="spellEnd"/>
+      <w:r>
+        <w:t xml:space="preserve"> onderzoeken</w:t>
+      </w:r>
+    </w:p>
+    <w:p>
+      <w:pPr>
+        <w:pStyle w:val="Heading4"/>
+        <w:numPr>
+          <w:ilvl w:val="0"/>
+          <w:numId w:val="3"/>
+        </w:numPr>
+      </w:pPr>
+      <w:r>
+        <w:t xml:space="preserve">Onderzoek </w:t>
+      </w:r>
+      <w:proofErr w:type="spellStart"/>
+      <w:r>
+        <w:t>Bittorent</w:t>
+      </w:r>
+      <w:proofErr w:type="spellEnd"/>
+      <w:r>
+        <w:t xml:space="preserve"> Prioriteiten geven</w:t>
+      </w:r>
+    </w:p>
+    <w:p>
+      <w:pPr>
+        <w:pStyle w:val="Heading4"/>
+        <w:numPr>
+          <w:ilvl w:val="0"/>
+          <w:numId w:val="3"/>
+        </w:numPr>
+      </w:pPr>
+      <w:r>
+        <w:t xml:space="preserve">Onderzoek </w:t>
+      </w:r>
+      <w:proofErr w:type="spellStart"/>
+      <w:r>
+        <w:t>Bittorent</w:t>
+      </w:r>
+      <w:proofErr w:type="spellEnd"/>
+      <w:r>
+        <w:t xml:space="preserve"> poorten blokkeren</w:t>
+      </w:r>
+    </w:p>
+    <w:p>
+      <w:pPr>
+        <w:pStyle w:val="Heading4"/>
+        <w:numPr>
+          <w:ilvl w:val="0"/>
+          <w:numId w:val="3"/>
+        </w:numPr>
+      </w:pPr>
+      <w:r>
+        <w:t xml:space="preserve">Onderzoek </w:t>
+      </w:r>
+      <w:proofErr w:type="spellStart"/>
+      <w:r>
+        <w:t>Bittorent</w:t>
+      </w:r>
+      <w:proofErr w:type="spellEnd"/>
+      <w:r>
+        <w:t xml:space="preserve"> protocol Blokkeren</w:t>
+      </w:r>
+    </w:p>
+    <w:p>
+      <w:pPr>
+        <w:pStyle w:val="Heading3"/>
+      </w:pPr>
+      <w:r>
+        <w:t>Adviezen formuleren veel voorkomende problemen</w:t>
+      </w:r>
+    </w:p>
+    <w:p>
+      <w:pPr>
+        <w:pStyle w:val="Heading3"/>
+      </w:pPr>
+      <w:r>
+        <w:t>Feedback van de opdrachtgever verzamelen</w:t>
+      </w:r>
+    </w:p>
+    <w:p>
+      <w:pPr>
+        <w:pStyle w:val="Heading3"/>
+      </w:pPr>
+      <w:bookmarkStart w:id="0" w:name="_Hlk40914220"/>
+      <w:r>
+        <w:t>Formuleren van</w:t>
+      </w:r>
+      <w:r>
         <w:t xml:space="preserve"> </w:t>
       </w:r>
       <w:r>
-        <w:rPr>
-          <w:rStyle w:val="IntenseEmphasis"/>
-        </w:rPr>
-        <w:t>.</w:t>
-      </w:r>
-    </w:p>
-    <w:p>
-      <w:pPr>
-        <w:pStyle w:val="Heading2"/>
-        <w:rPr>
-          <w:color w:val="C00000"/>
-        </w:rPr>
-      </w:pPr>
-      <w:r>
-        <w:rPr>
-          <w:color w:val="C00000"/>
-        </w:rPr>
-        <w:t xml:space="preserve">Ervoor zorgen dat er load balance en redundantie, zodat er altijd een connectie is en zodat het verkeer </w:t>
-      </w:r>
-      <w:proofErr w:type="gramStart"/>
-      <w:r>
-        <w:rPr>
-          <w:color w:val="C00000"/>
-        </w:rPr>
-        <w:t>word</w:t>
-      </w:r>
-      <w:proofErr w:type="gramEnd"/>
-      <w:r>
-        <w:rPr>
-          <w:color w:val="C00000"/>
-        </w:rPr>
-        <w:t xml:space="preserve"> verdeeld door meerder kabels.</w:t>
+        <w:t>een</w:t>
+      </w:r>
+      <w:r>
+        <w:t xml:space="preserve"> oplossingsmethode</w:t>
+      </w:r>
+      <w:r>
+        <w:t xml:space="preserve"> </w:t>
+      </w:r>
+      <w:bookmarkEnd w:id="0"/>
+      <w:r>
+        <w:t>(Met argumenten)</w:t>
+      </w:r>
+    </w:p>
+    <w:p>
+      <w:pPr>
+        <w:pStyle w:val="Heading3"/>
+      </w:pPr>
+      <w:r>
+        <w:t>Creëren van een script voor de implementatie.</w:t>
+      </w:r>
+    </w:p>
+    <w:p>
+      <w:pPr>
+        <w:pStyle w:val="Heading3"/>
+      </w:pPr>
+      <w:r>
+        <w:t>Testen</w:t>
+      </w:r>
+      <w:r>
+        <w:t xml:space="preserve"> van de Script</w:t>
+      </w:r>
+    </w:p>
+    <w:p>
+      <w:pPr>
+        <w:pStyle w:val="Heading3"/>
+      </w:pPr>
+      <w:r>
+        <w:t>Evaluatie</w:t>
       </w:r>
     </w:p>
     <w:p/>
@@ -526,81 +718,6 @@
           <w:u w:val="single"/>
         </w:rPr>
       </w:pPr>
-      <w:r>
-        <w:rPr>
-          <w:b/>
-          <w:bCs/>
-          <w:i/>
-          <w:iCs/>
-          <w:u w:val="single"/>
-        </w:rPr>
-        <w:t>(</w:t>
-      </w:r>
-      <w:proofErr w:type="gramStart"/>
-      <w:r>
-        <w:rPr>
-          <w:b/>
-          <w:bCs/>
-          <w:i/>
-          <w:iCs/>
-          <w:u w:val="single"/>
-        </w:rPr>
-        <w:t>1.2)</w:t>
-      </w:r>
-      <w:r>
-        <w:rPr>
-          <w:b/>
-          <w:bCs/>
-          <w:i/>
-          <w:iCs/>
-          <w:u w:val="single"/>
-        </w:rPr>
-        <w:t>Netwerkverkeer</w:t>
-      </w:r>
-      <w:proofErr w:type="gramEnd"/>
-      <w:r>
-        <w:rPr>
-          <w:b/>
-          <w:bCs/>
-          <w:i/>
-          <w:iCs/>
-          <w:u w:val="single"/>
-        </w:rPr>
-        <w:t xml:space="preserve"> verminderen door downloads van </w:t>
-      </w:r>
-      <w:proofErr w:type="spellStart"/>
-      <w:r>
-        <w:rPr>
-          <w:b/>
-          <w:bCs/>
-          <w:i/>
-          <w:iCs/>
-          <w:u w:val="single"/>
-        </w:rPr>
-        <w:t>Bittorent</w:t>
-      </w:r>
-      <w:proofErr w:type="spellEnd"/>
-      <w:r>
-        <w:rPr>
-          <w:b/>
-          <w:bCs/>
-          <w:i/>
-          <w:iCs/>
-          <w:u w:val="single"/>
-        </w:rPr>
-        <w:t xml:space="preserve"> tegen toehouden</w:t>
-      </w:r>
-    </w:p>
-    <w:p>
-      <w:pPr>
-        <w:rPr>
-          <w:b/>
-          <w:bCs/>
-          <w:i/>
-          <w:iCs/>
-          <w:u w:val="single"/>
-        </w:rPr>
-      </w:pPr>
     </w:p>
     <w:p>
       <w:pPr>
@@ -616,21 +733,19 @@
         </w:rPr>
         <w:t xml:space="preserve">Probleem </w:t>
       </w:r>
-      <w:proofErr w:type="gramStart"/>
       <w:r>
         <w:rPr>
           <w:b/>
           <w:u w:val="single"/>
         </w:rPr>
-        <w:t>2 :</w:t>
-      </w:r>
-      <w:proofErr w:type="gramEnd"/>
+        <w:t>2: Telefonie</w:t>
+      </w:r>
       <w:r>
         <w:rPr>
           <w:b/>
           <w:u w:val="single"/>
         </w:rPr>
-        <w:t xml:space="preserve">  Teleponie en VOIP</w:t>
+        <w:t xml:space="preserve"> en VOIP</w:t>
       </w:r>
     </w:p>
     <w:p>
@@ -638,52 +753,166 @@
         <w:pStyle w:val="Heading2"/>
       </w:pPr>
       <w:r>
-        <w:t xml:space="preserve">VOIP prioriteit geven over alle andere verkeer, zodat er geen pakketjes wegvallen. </w:t>
-      </w:r>
-    </w:p>
-    <w:p>
-      <w:pPr>
-        <w:rPr>
-          <w:b/>
-          <w:bCs/>
-          <w:i/>
-          <w:iCs/>
-          <w:u w:val="single"/>
-        </w:rPr>
-      </w:pPr>
-      <w:r>
-        <w:rPr>
-          <w:b/>
-          <w:bCs/>
-          <w:i/>
-          <w:iCs/>
-          <w:u w:val="single"/>
-        </w:rPr>
-        <w:t xml:space="preserve">1.4     de maximum aantal nodige bandbreedte voor de </w:t>
-      </w:r>
-      <w:proofErr w:type="gramStart"/>
-      <w:r>
-        <w:rPr>
-          <w:b/>
-          <w:bCs/>
-          <w:i/>
-          <w:iCs/>
-          <w:u w:val="single"/>
-        </w:rPr>
-        <w:t>telefonie ,</w:t>
-      </w:r>
-      <w:proofErr w:type="gramEnd"/>
-      <w:r>
-        <w:rPr>
-          <w:b/>
-          <w:bCs/>
-          <w:i/>
-          <w:iCs/>
-          <w:u w:val="single"/>
-        </w:rPr>
+        <w:t>VOIP-prioriteit</w:t>
+      </w:r>
+      <w:r>
+        <w:t xml:space="preserve"> geven over alle andere verkeer, zodat er geen pakketjes wegvallen. </w:t>
+      </w:r>
+    </w:p>
+    <w:p>
+      <w:pPr>
+        <w:pStyle w:val="Heading2"/>
+      </w:pPr>
+      <w:r>
+        <w:t xml:space="preserve"> </w:t>
+      </w:r>
+      <w:r>
+        <w:t>D</w:t>
+      </w:r>
+      <w:r>
+        <w:t xml:space="preserve">e </w:t>
+      </w:r>
+      <w:r>
+        <w:t>maximumaantal</w:t>
+      </w:r>
+      <w:r>
+        <w:t xml:space="preserve"> nodige bandbreedte voor de </w:t>
+      </w:r>
+      <w:r>
+        <w:t>telefonie,</w:t>
+      </w:r>
+      <w:r>
         <w:t xml:space="preserve"> zodat de telefonie ongeachte het verkeer altijd de genoegen bandbreedte heeft</w:t>
       </w:r>
     </w:p>
+    <w:p>
+      <w:pPr>
+        <w:pStyle w:val="Heading3"/>
+      </w:pPr>
+      <w:r>
+        <w:t>Statische informatie over het netwerkverkeer</w:t>
+      </w:r>
+      <w:r>
+        <w:t xml:space="preserve"> verzamelen</w:t>
+      </w:r>
+    </w:p>
+    <w:p>
+      <w:pPr>
+        <w:pStyle w:val="Heading3"/>
+      </w:pPr>
+      <w:r>
+        <w:t xml:space="preserve">  Resultaten van de Statistieken ontleden</w:t>
+      </w:r>
+    </w:p>
+    <w:p>
+      <w:pPr>
+        <w:pStyle w:val="Heading3"/>
+      </w:pPr>
+      <w:r>
+        <w:t xml:space="preserve"> Specifieke netwerkproblemen verzamelen</w:t>
+      </w:r>
+    </w:p>
+    <w:p>
+      <w:pPr>
+        <w:pStyle w:val="Heading3"/>
+      </w:pPr>
+      <w:r>
+        <w:t>Filter op VOIP</w:t>
+      </w:r>
+    </w:p>
+    <w:p>
+      <w:pPr>
+        <w:pStyle w:val="Heading3"/>
+      </w:pPr>
+      <w:r>
+        <w:t>VOIP-optimalisatie</w:t>
+      </w:r>
+      <w:r>
+        <w:t xml:space="preserve"> onderzoeken</w:t>
+      </w:r>
+    </w:p>
+    <w:p>
+      <w:pPr>
+        <w:pStyle w:val="ListParagraph"/>
+        <w:numPr>
+          <w:ilvl w:val="0"/>
+          <w:numId w:val="3"/>
+        </w:numPr>
+      </w:pPr>
+      <w:r>
+        <w:t>VOIP Prioriteiten</w:t>
+      </w:r>
+    </w:p>
+    <w:p>
+      <w:pPr>
+        <w:pStyle w:val="ListParagraph"/>
+        <w:numPr>
+          <w:ilvl w:val="0"/>
+          <w:numId w:val="3"/>
+        </w:numPr>
+      </w:pPr>
+      <w:r>
+        <w:t>VOIP Bandbreedte</w:t>
+      </w:r>
+    </w:p>
+    <w:p>
+      <w:pPr>
+        <w:pStyle w:val="Heading3"/>
+      </w:pPr>
+      <w:r>
+        <w:lastRenderedPageBreak/>
+        <w:t>Adviezen formuleren veel voorkomende problemen</w:t>
+      </w:r>
+    </w:p>
+    <w:p>
+      <w:pPr>
+        <w:pStyle w:val="Heading3"/>
+      </w:pPr>
+      <w:r>
+        <w:t>Feedback van de opdrachtgever verzamelen</w:t>
+      </w:r>
+    </w:p>
+    <w:p>
+      <w:pPr>
+        <w:pStyle w:val="Heading3"/>
+      </w:pPr>
+      <w:bookmarkStart w:id="1" w:name="_Hlk40915890"/>
+      <w:r>
+        <w:t xml:space="preserve">Formuleren van een oplossingsmethode </w:t>
+      </w:r>
+      <w:bookmarkEnd w:id="1"/>
+      <w:r>
+        <w:t>(Met argumenten)</w:t>
+      </w:r>
+    </w:p>
+    <w:p>
+      <w:pPr>
+        <w:pStyle w:val="Heading3"/>
+      </w:pPr>
+      <w:r>
+        <w:t>Creëren van een script voor de implementatie.</w:t>
+      </w:r>
+    </w:p>
+    <w:p>
+      <w:pPr>
+        <w:pStyle w:val="Heading3"/>
+      </w:pPr>
+      <w:r>
+        <w:t>Testen van de Script</w:t>
+      </w:r>
+    </w:p>
+    <w:p>
+      <w:pPr>
+        <w:pStyle w:val="Heading3"/>
+      </w:pPr>
+      <w:r>
+        <w:t>Evaluatie</w:t>
+      </w:r>
+    </w:p>
+    <w:p/>
+    <w:p/>
+    <w:p/>
+    <w:p/>
     <w:p>
       <w:pPr>
         <w:rPr>
@@ -698,15 +927,13 @@
         </w:rPr>
         <w:t xml:space="preserve">Probleem </w:t>
       </w:r>
-      <w:proofErr w:type="gramStart"/>
       <w:r>
         <w:rPr>
           <w:b/>
           <w:u w:val="single"/>
         </w:rPr>
-        <w:t>3 :</w:t>
-      </w:r>
-      <w:proofErr w:type="gramEnd"/>
+        <w:t>3:</w:t>
+      </w:r>
       <w:r>
         <w:rPr>
           <w:b/>
@@ -734,6 +961,108 @@
     <w:p/>
     <w:p>
       <w:pPr>
+        <w:pStyle w:val="Heading3"/>
+      </w:pPr>
+      <w:r>
+        <w:t>Huidige password policy bekijken</w:t>
+      </w:r>
+    </w:p>
+    <w:p>
+      <w:pPr>
+        <w:pStyle w:val="Heading3"/>
+        <w:rPr>
+          <w:color w:val="auto"/>
+        </w:rPr>
+      </w:pPr>
+      <w:r>
+        <w:rPr>
+          <w:color w:val="auto"/>
+        </w:rPr>
+        <w:t>Privacy</w:t>
+      </w:r>
+      <w:r>
+        <w:rPr>
+          <w:color w:val="auto"/>
+        </w:rPr>
+        <w:t xml:space="preserve"> Policy Onderzoeken</w:t>
+      </w:r>
+    </w:p>
+    <w:p>
+      <w:pPr>
+        <w:pStyle w:val="Heading3"/>
+      </w:pPr>
+      <w:r>
+        <w:t>Opstellen van de Password Policy</w:t>
+      </w:r>
+    </w:p>
+    <w:p>
+      <w:pPr>
+        <w:pStyle w:val="Heading3"/>
+      </w:pPr>
+      <w:r>
+        <w:t>Opstellen van de Password Checklist</w:t>
+      </w:r>
+    </w:p>
+    <w:p>
+      <w:pPr>
+        <w:pStyle w:val="Heading3"/>
+      </w:pPr>
+      <w:r>
+        <w:t>Oplossing testen op eigen pc</w:t>
+      </w:r>
+    </w:p>
+    <w:p>
+      <w:pPr>
+        <w:pStyle w:val="Heading3"/>
+      </w:pPr>
+      <w:r>
+        <w:t>Design en implementatie van de gevonden oplossingen opstellen.</w:t>
+      </w:r>
+    </w:p>
+    <w:p>
+      <w:pPr>
+        <w:pStyle w:val="Heading3"/>
+      </w:pPr>
+      <w:r>
+        <w:t>Voorstellen van de oplossing</w:t>
+      </w:r>
+    </w:p>
+    <w:p>
+      <w:pPr>
+        <w:pStyle w:val="Heading3"/>
+      </w:pPr>
+      <w:r>
+        <w:t>Implanteren van de oplossing</w:t>
+      </w:r>
+    </w:p>
+    <w:p>
+      <w:pPr>
+        <w:pStyle w:val="Heading3"/>
+      </w:pPr>
+      <w:r>
+        <w:t>Testen</w:t>
+      </w:r>
+    </w:p>
+    <w:p>
+      <w:pPr>
+        <w:pStyle w:val="Heading3"/>
+      </w:pPr>
+      <w:r>
+        <w:t>Evaluatie</w:t>
+      </w:r>
+    </w:p>
+    <w:p/>
+    <w:p/>
+    <w:p/>
+    <w:p/>
+    <w:p/>
+    <w:p/>
+    <w:p/>
+    <w:p/>
+    <w:p/>
+    <w:p/>
+    <w:p>
+      <w:pPr>
         <w:rPr>
           <w:b/>
           <w:u w:val="single"/>
@@ -744,17 +1073,16 @@
           <w:b/>
           <w:u w:val="single"/>
         </w:rPr>
+        <w:lastRenderedPageBreak/>
         <w:t xml:space="preserve">Probleem </w:t>
       </w:r>
-      <w:proofErr w:type="gramStart"/>
       <w:r>
         <w:rPr>
           <w:b/>
           <w:u w:val="single"/>
         </w:rPr>
-        <w:t>4 :</w:t>
-      </w:r>
-      <w:proofErr w:type="gramEnd"/>
+        <w:t>4:</w:t>
+      </w:r>
       <w:r>
         <w:rPr>
           <w:b/>
@@ -762,31 +1090,157 @@
         </w:rPr>
         <w:t xml:space="preserve"> </w:t>
       </w:r>
-      <w:proofErr w:type="spellStart"/>
       <w:r>
         <w:rPr>
           <w:b/>
           <w:u w:val="single"/>
         </w:rPr>
-        <w:t>Redudantie</w:t>
+        <w:t>Redundantie</w:t>
+      </w:r>
+    </w:p>
+    <w:p>
+      <w:pPr>
+        <w:pStyle w:val="Heading2"/>
+        <w:rPr>
+          <w:color w:val="000000" w:themeColor="text1"/>
+          <w:sz w:val="24"/>
+          <w:szCs w:val="24"/>
+          <w14:textOutline w14:w="9525" w14:cap="rnd" w14:cmpd="sng" w14:algn="ctr">
+            <w14:noFill/>
+            <w14:prstDash w14:val="solid"/>
+            <w14:bevel/>
+          </w14:textOutline>
+        </w:rPr>
+      </w:pPr>
+      <w:r>
+        <w:rPr>
+          <w:lang w:val="nl-NL"/>
+        </w:rPr>
+        <w:t xml:space="preserve">Toepassen van STP om voor redundantie te zorgen tussen de </w:t>
+      </w:r>
+      <w:proofErr w:type="spellStart"/>
+      <w:r>
+        <w:rPr>
+          <w:lang w:val="nl-NL"/>
+        </w:rPr>
+        <w:t>C</w:t>
+      </w:r>
+      <w:r>
+        <w:rPr>
+          <w:lang w:val="nl-NL"/>
+        </w:rPr>
+        <w:t>ore</w:t>
       </w:r>
       <w:proofErr w:type="spellEnd"/>
-    </w:p>
-    <w:p>
-      <w:pPr>
-        <w:pStyle w:val="Heading2"/>
-        <w:rPr>
-          <w:color w:val="FFC000"/>
-        </w:rPr>
-      </w:pPr>
-      <w:r>
-        <w:rPr>
-          <w:color w:val="FFC000"/>
-        </w:rPr>
-        <w:t>Hier moeten we voor load-balance zorgen, zodat het verkeer verdeeld wordt en alles sneller verstuurd kan worden. Hierdoor zal de QOS van het netwerk verhogen.</w:t>
+      <w:r>
+        <w:rPr>
+          <w:lang w:val="nl-NL"/>
+        </w:rPr>
+        <w:t xml:space="preserve"> switch en direct verbonden switches: hierdoor creëren we een alternatieve route tussen </w:t>
+      </w:r>
+      <w:r>
+        <w:rPr>
+          <w:color w:val="000000" w:themeColor="text1"/>
+          <w:sz w:val="24"/>
+          <w:szCs w:val="24"/>
+          <w14:textOutline w14:w="9525" w14:cap="rnd" w14:cmpd="sng" w14:algn="ctr">
+            <w14:noFill/>
+            <w14:prstDash w14:val="solid"/>
+            <w14:bevel/>
+          </w14:textOutline>
+        </w:rPr>
+        <w:t>elke verbinding</w:t>
+      </w:r>
+    </w:p>
+    <w:p>
+      <w:pPr>
+        <w:pStyle w:val="Heading3"/>
+      </w:pPr>
+      <w:r>
+        <w:t>Adviezen formuleren veel voorkomende problemen</w:t>
+      </w:r>
+    </w:p>
+    <w:p>
+      <w:pPr>
+        <w:pStyle w:val="Heading3"/>
+      </w:pPr>
+      <w:r>
+        <w:t>Feedback van de opdrachtgever verzamelen</w:t>
+      </w:r>
+    </w:p>
+    <w:p>
+      <w:pPr>
+        <w:pStyle w:val="Heading3"/>
+      </w:pPr>
+      <w:r>
+        <w:t>Formuleren van een oplossingsmethode (Met argumenten)</w:t>
+      </w:r>
+    </w:p>
+    <w:p>
+      <w:pPr>
+        <w:pStyle w:val="Heading3"/>
+      </w:pPr>
+      <w:r>
+        <w:t>Creëren van een script voor de implementatie.</w:t>
+      </w:r>
+    </w:p>
+    <w:p>
+      <w:pPr>
+        <w:pStyle w:val="Heading3"/>
+      </w:pPr>
+      <w:r>
+        <w:t>Testen van de Script</w:t>
+      </w:r>
+    </w:p>
+    <w:p>
+      <w:pPr>
+        <w:pStyle w:val="Heading3"/>
+      </w:pPr>
+      <w:r>
+        <w:t>Evaluatie</w:t>
       </w:r>
     </w:p>
     <w:p/>
+    <w:p>
+      <w:pPr>
+        <w:rPr>
+          <w:rFonts w:asciiTheme="majorHAnsi" w:eastAsiaTheme="majorEastAsia" w:hAnsiTheme="majorHAnsi" w:cstheme="majorBidi"/>
+          <w:color w:val="2F5496" w:themeColor="accent1" w:themeShade="BF"/>
+          <w:sz w:val="26"/>
+          <w:szCs w:val="26"/>
+          <w:lang w:val="nl-NL"/>
+        </w:rPr>
+      </w:pPr>
+    </w:p>
+    <w:p>
+      <w:pPr>
+        <w:rPr>
+          <w:rFonts w:asciiTheme="majorHAnsi" w:eastAsiaTheme="majorEastAsia" w:hAnsiTheme="majorHAnsi" w:cstheme="majorBidi"/>
+          <w:color w:val="2F5496" w:themeColor="accent1" w:themeShade="BF"/>
+          <w:sz w:val="26"/>
+          <w:szCs w:val="26"/>
+          <w:lang w:val="nl-NL"/>
+        </w:rPr>
+      </w:pPr>
+    </w:p>
+    <w:p>
+      <w:pPr>
+        <w:rPr>
+          <w:rFonts w:asciiTheme="majorHAnsi" w:eastAsiaTheme="majorEastAsia" w:hAnsiTheme="majorHAnsi" w:cstheme="majorBidi"/>
+          <w:color w:val="2F5496" w:themeColor="accent1" w:themeShade="BF"/>
+          <w:sz w:val="26"/>
+          <w:szCs w:val="26"/>
+          <w:lang w:val="nl-NL"/>
+        </w:rPr>
+      </w:pPr>
+    </w:p>
+    <w:p>
+      <w:pPr>
+        <w:rPr>
+          <w:lang w:val="nl-NL"/>
+        </w:rPr>
+      </w:pPr>
+    </w:p>
     <w:p>
       <w:pPr>
         <w:rPr>
@@ -796,54 +1250,6 @@
           <w:lang w:val="nl-NL"/>
         </w:rPr>
       </w:pPr>
-      <w:r>
-        <w:rPr>
-          <w:b/>
-          <w:bCs/>
-          <w:u w:val="single"/>
-          <w:lang w:val="nl-NL"/>
-        </w:rPr>
-        <w:t xml:space="preserve">Toepassen van STP om voor redundantie te zorgen tussen de </w:t>
-      </w:r>
-      <w:proofErr w:type="spellStart"/>
-      <w:r>
-        <w:rPr>
-          <w:b/>
-          <w:bCs/>
-          <w:u w:val="single"/>
-          <w:lang w:val="nl-NL"/>
-        </w:rPr>
-        <w:t>C</w:t>
-      </w:r>
-      <w:r>
-        <w:rPr>
-          <w:b/>
-          <w:bCs/>
-          <w:u w:val="single"/>
-          <w:lang w:val="nl-NL"/>
-        </w:rPr>
-        <w:t>ore</w:t>
-      </w:r>
-      <w:proofErr w:type="spellEnd"/>
-      <w:r>
-        <w:rPr>
-          <w:b/>
-          <w:bCs/>
-          <w:u w:val="single"/>
-          <w:lang w:val="nl-NL"/>
-        </w:rPr>
-        <w:t xml:space="preserve"> switch en direct verbonden switches: hierdoor creëren we een alternatieve route tussen elke verbinding</w:t>
-      </w:r>
-    </w:p>
-    <w:p>
-      <w:pPr>
-        <w:rPr>
-          <w:b/>
-          <w:bCs/>
-          <w:u w:val="single"/>
-          <w:lang w:val="nl-NL"/>
-        </w:rPr>
-      </w:pPr>
     </w:p>
     <w:p>
       <w:pPr>
@@ -904,14 +1310,108 @@
       <w:pPr>
         <w:pStyle w:val="Heading2"/>
         <w:rPr>
-          <w:color w:val="FF0000"/>
-        </w:rPr>
-      </w:pPr>
-      <w:r>
-        <w:rPr>
-          <w:color w:val="FF0000"/>
+          <w:color w:val="000000" w:themeColor="text1"/>
+        </w:rPr>
+      </w:pPr>
+      <w:r>
+        <w:rPr>
+          <w:color w:val="000000" w:themeColor="text1"/>
         </w:rPr>
         <w:t xml:space="preserve">Het proces voor het kopiëren van de config versneller, maar ook ervoor zorgen dat het ergens anders dan op de pc van opgeslagen wordt. </w:t>
+      </w:r>
+    </w:p>
+    <w:p>
+      <w:pPr>
+        <w:pStyle w:val="Heading3"/>
+        <w:rPr>
+          <w:lang w:val="nl-NL"/>
+        </w:rPr>
+      </w:pPr>
+      <w:r>
+        <w:rPr>
+          <w:lang w:val="nl-NL"/>
+        </w:rPr>
+        <w:t>Onderzo</w:t>
+      </w:r>
+      <w:r>
+        <w:rPr>
+          <w:lang w:val="nl-NL"/>
+        </w:rPr>
+        <w:t>e</w:t>
+      </w:r>
+      <w:r>
+        <w:rPr>
+          <w:lang w:val="nl-NL"/>
+        </w:rPr>
+        <w:t xml:space="preserve">k de verschillende </w:t>
+      </w:r>
+      <w:r>
+        <w:rPr>
+          <w:lang w:val="nl-NL"/>
+        </w:rPr>
+        <w:t xml:space="preserve">back-up </w:t>
+      </w:r>
+      <w:r>
+        <w:rPr>
+          <w:lang w:val="nl-NL"/>
+        </w:rPr>
+        <w:t>mogelijkheden</w:t>
+      </w:r>
+    </w:p>
+    <w:p>
+      <w:pPr>
+        <w:pStyle w:val="Heading3"/>
+      </w:pPr>
+      <w:r>
+        <w:t>Adviezen formuleren veel voorkomende problemen</w:t>
+      </w:r>
+    </w:p>
+    <w:p>
+      <w:pPr>
+        <w:pStyle w:val="Heading3"/>
+      </w:pPr>
+      <w:r>
+        <w:t>Testen op via eigen toestel</w:t>
+      </w:r>
+    </w:p>
+    <w:p>
+      <w:pPr>
+        <w:pStyle w:val="Heading3"/>
+      </w:pPr>
+      <w:r>
+        <w:t>Feedback van de opdrachtgever verzamelen</w:t>
+      </w:r>
+    </w:p>
+    <w:p>
+      <w:pPr>
+        <w:pStyle w:val="Heading3"/>
+      </w:pPr>
+      <w:r>
+        <w:t>Formuleren van een oplossingsmethode (Met argumenten)</w:t>
+      </w:r>
+    </w:p>
+    <w:p>
+      <w:pPr>
+        <w:pStyle w:val="Heading3"/>
+      </w:pPr>
+      <w:r>
+        <w:t>Creëren van een script voor de implementatie.</w:t>
+      </w:r>
+    </w:p>
+    <w:p>
+      <w:pPr>
+        <w:pStyle w:val="Heading3"/>
+      </w:pPr>
+      <w:r>
+        <w:t>Testen van de Script</w:t>
+      </w:r>
+    </w:p>
+    <w:p>
+      <w:pPr>
+        <w:pStyle w:val="Heading3"/>
+      </w:pPr>
+      <w:r>
+        <w:t>Evaluatie</w:t>
       </w:r>
     </w:p>
     <w:p/>
@@ -935,9 +1435,235 @@
 <file path=word/numbering.xml><?xml version="1.0" encoding="utf-8"?>
 <w:numbering xmlns:wpc="http://schemas.microsoft.com/office/word/2010/wordprocessingCanvas" xmlns:cx="http://schemas.microsoft.com/office/drawing/2014/chartex" xmlns:cx1="http://schemas.microsoft.com/office/drawing/2015/9/8/chartex" xmlns:cx2="http://schemas.microsoft.com/office/drawing/2015/10/21/chartex" xmlns:cx3="http://schemas.microsoft.com/office/drawing/2016/5/9/chartex" xmlns:cx4="http://schemas.microsoft.com/office/drawing/2016/5/10/chartex" xmlns:cx5="http://schemas.microsoft.com/office/drawing/2016/5/11/chartex" xmlns:cx6="http://schemas.microsoft.com/office/drawing/2016/5/12/chartex" xmlns:cx7="http://schemas.microsoft.com/office/drawing/2016/5/13/chartex" xmlns:cx8="http://schemas.microsoft.com/office/drawing/2016/5/14/chartex" xmlns:mc="http://schemas.openxmlformats.org/markup-compatibility/2006" xmlns:aink="http://schemas.microsoft.com/office/drawing/2016/ink" xmlns:am3d="http://schemas.microsoft.com/office/drawing/2017/model3d" xmlns:o="urn:schemas-microsoft-com:office:office" xmlns:r="http://schemas.openxmlformats.org/officeDocument/2006/relationships" xmlns:m="http://schemas.openxmlformats.org/officeDocument/2006/math" xmlns:v="urn:schemas-microsoft-com:vml" xmlns:wp14="http://schemas.microsoft.com/office/word/2010/wordprocessingDrawing" xmlns:wp="http://schemas.openxmlformats.org/drawingml/2006/wordprocessingDrawing" xmlns:w10="urn:schemas-microsoft-com:office:word" xmlns:w="http://schemas.openxmlformats.org/wordprocessingml/2006/main" xmlns:w14="http://schemas.microsoft.com/office/word/2010/wordml" xmlns:w15="http://schemas.microsoft.com/office/word/2012/wordml" xmlns:w16cex="http://schemas.microsoft.com/office/word/2018/wordml/cex" xmlns:w16cid="http://schemas.microsoft.com/office/word/2016/wordml/cid" xmlns:w16="http://schemas.microsoft.com/office/word/2018/wordml" xmlns:w16se="http://schemas.microsoft.com/office/word/2015/wordml/symex" xmlns:wpg="http://schemas.microsoft.com/office/word/2010/wordprocessingGroup" xmlns:wpi="http://schemas.microsoft.com/office/word/2010/wordprocessingInk" xmlns:wne="http://schemas.microsoft.com/office/word/2006/wordml" xmlns:wps="http://schemas.microsoft.com/office/word/2010/wordprocessingShape" mc:Ignorable="w14 w15 w16se w16cid w16 w16cex wp14">
   <w:abstractNum w:abstractNumId="0" w15:restartNumberingAfterBreak="0">
+    <w:nsid w:val="4D5163EE"/>
+    <w:multiLevelType w:val="hybridMultilevel"/>
+    <w:tmpl w:val="D9122F74"/>
+    <w:lvl w:ilvl="0" w:tplc="E402E6EE">
+      <w:start w:val="1"/>
+      <w:numFmt w:val="upperRoman"/>
+      <w:pStyle w:val="Heading3"/>
+      <w:lvlText w:val="%1."/>
+      <w:lvlJc w:val="right"/>
+      <w:pPr>
+        <w:ind w:left="862" w:hanging="360"/>
+      </w:pPr>
+      <w:rPr>
+        <w:rFonts w:hint="default"/>
+      </w:rPr>
+    </w:lvl>
+    <w:lvl w:ilvl="1" w:tplc="04130003" w:tentative="1">
+      <w:start w:val="1"/>
+      <w:numFmt w:val="bullet"/>
+      <w:lvlText w:val="o"/>
+      <w:lvlJc w:val="left"/>
+      <w:pPr>
+        <w:ind w:left="1582" w:hanging="360"/>
+      </w:pPr>
+      <w:rPr>
+        <w:rFonts w:ascii="Courier New" w:hAnsi="Courier New" w:cs="Courier New" w:hint="default"/>
+      </w:rPr>
+    </w:lvl>
+    <w:lvl w:ilvl="2" w:tplc="04130005" w:tentative="1">
+      <w:start w:val="1"/>
+      <w:numFmt w:val="bullet"/>
+      <w:lvlText w:val=""/>
+      <w:lvlJc w:val="left"/>
+      <w:pPr>
+        <w:ind w:left="2302" w:hanging="360"/>
+      </w:pPr>
+      <w:rPr>
+        <w:rFonts w:ascii="Wingdings" w:hAnsi="Wingdings" w:hint="default"/>
+      </w:rPr>
+    </w:lvl>
+    <w:lvl w:ilvl="3" w:tplc="04130001" w:tentative="1">
+      <w:start w:val="1"/>
+      <w:numFmt w:val="bullet"/>
+      <w:lvlText w:val=""/>
+      <w:lvlJc w:val="left"/>
+      <w:pPr>
+        <w:ind w:left="3022" w:hanging="360"/>
+      </w:pPr>
+      <w:rPr>
+        <w:rFonts w:ascii="Symbol" w:hAnsi="Symbol" w:hint="default"/>
+      </w:rPr>
+    </w:lvl>
+    <w:lvl w:ilvl="4" w:tplc="04130003" w:tentative="1">
+      <w:start w:val="1"/>
+      <w:numFmt w:val="bullet"/>
+      <w:lvlText w:val="o"/>
+      <w:lvlJc w:val="left"/>
+      <w:pPr>
+        <w:ind w:left="3742" w:hanging="360"/>
+      </w:pPr>
+      <w:rPr>
+        <w:rFonts w:ascii="Courier New" w:hAnsi="Courier New" w:cs="Courier New" w:hint="default"/>
+      </w:rPr>
+    </w:lvl>
+    <w:lvl w:ilvl="5" w:tplc="04130005" w:tentative="1">
+      <w:start w:val="1"/>
+      <w:numFmt w:val="bullet"/>
+      <w:lvlText w:val=""/>
+      <w:lvlJc w:val="left"/>
+      <w:pPr>
+        <w:ind w:left="4462" w:hanging="360"/>
+      </w:pPr>
+      <w:rPr>
+        <w:rFonts w:ascii="Wingdings" w:hAnsi="Wingdings" w:hint="default"/>
+      </w:rPr>
+    </w:lvl>
+    <w:lvl w:ilvl="6" w:tplc="04130001" w:tentative="1">
+      <w:start w:val="1"/>
+      <w:numFmt w:val="bullet"/>
+      <w:lvlText w:val=""/>
+      <w:lvlJc w:val="left"/>
+      <w:pPr>
+        <w:ind w:left="5182" w:hanging="360"/>
+      </w:pPr>
+      <w:rPr>
+        <w:rFonts w:ascii="Symbol" w:hAnsi="Symbol" w:hint="default"/>
+      </w:rPr>
+    </w:lvl>
+    <w:lvl w:ilvl="7" w:tplc="04130003" w:tentative="1">
+      <w:start w:val="1"/>
+      <w:numFmt w:val="bullet"/>
+      <w:lvlText w:val="o"/>
+      <w:lvlJc w:val="left"/>
+      <w:pPr>
+        <w:ind w:left="5902" w:hanging="360"/>
+      </w:pPr>
+      <w:rPr>
+        <w:rFonts w:ascii="Courier New" w:hAnsi="Courier New" w:cs="Courier New" w:hint="default"/>
+      </w:rPr>
+    </w:lvl>
+    <w:lvl w:ilvl="8" w:tplc="04130005" w:tentative="1">
+      <w:start w:val="1"/>
+      <w:numFmt w:val="bullet"/>
+      <w:lvlText w:val=""/>
+      <w:lvlJc w:val="left"/>
+      <w:pPr>
+        <w:ind w:left="6622" w:hanging="360"/>
+      </w:pPr>
+      <w:rPr>
+        <w:rFonts w:ascii="Wingdings" w:hAnsi="Wingdings" w:hint="default"/>
+      </w:rPr>
+    </w:lvl>
+  </w:abstractNum>
+  <w:abstractNum w:abstractNumId="1" w15:restartNumberingAfterBreak="0">
+    <w:nsid w:val="53A52FCF"/>
+    <w:multiLevelType w:val="hybridMultilevel"/>
+    <w:tmpl w:val="14485D96"/>
+    <w:lvl w:ilvl="0" w:tplc="AD68F900">
+      <w:numFmt w:val="bullet"/>
+      <w:lvlText w:val=""/>
+      <w:lvlJc w:val="left"/>
+      <w:pPr>
+        <w:ind w:left="1770" w:hanging="360"/>
+      </w:pPr>
+      <w:rPr>
+        <w:rFonts w:ascii="Symbol" w:eastAsiaTheme="majorEastAsia" w:hAnsi="Symbol" w:cstheme="majorBidi" w:hint="default"/>
+      </w:rPr>
+    </w:lvl>
+    <w:lvl w:ilvl="1" w:tplc="04130003" w:tentative="1">
+      <w:start w:val="1"/>
+      <w:numFmt w:val="bullet"/>
+      <w:lvlText w:val="o"/>
+      <w:lvlJc w:val="left"/>
+      <w:pPr>
+        <w:ind w:left="2490" w:hanging="360"/>
+      </w:pPr>
+      <w:rPr>
+        <w:rFonts w:ascii="Courier New" w:hAnsi="Courier New" w:cs="Courier New" w:hint="default"/>
+      </w:rPr>
+    </w:lvl>
+    <w:lvl w:ilvl="2" w:tplc="04130005" w:tentative="1">
+      <w:start w:val="1"/>
+      <w:numFmt w:val="bullet"/>
+      <w:lvlText w:val=""/>
+      <w:lvlJc w:val="left"/>
+      <w:pPr>
+        <w:ind w:left="3210" w:hanging="360"/>
+      </w:pPr>
+      <w:rPr>
+        <w:rFonts w:ascii="Wingdings" w:hAnsi="Wingdings" w:hint="default"/>
+      </w:rPr>
+    </w:lvl>
+    <w:lvl w:ilvl="3" w:tplc="04130001" w:tentative="1">
+      <w:start w:val="1"/>
+      <w:numFmt w:val="bullet"/>
+      <w:lvlText w:val=""/>
+      <w:lvlJc w:val="left"/>
+      <w:pPr>
+        <w:ind w:left="3930" w:hanging="360"/>
+      </w:pPr>
+      <w:rPr>
+        <w:rFonts w:ascii="Symbol" w:hAnsi="Symbol" w:hint="default"/>
+      </w:rPr>
+    </w:lvl>
+    <w:lvl w:ilvl="4" w:tplc="04130003" w:tentative="1">
+      <w:start w:val="1"/>
+      <w:numFmt w:val="bullet"/>
+      <w:lvlText w:val="o"/>
+      <w:lvlJc w:val="left"/>
+      <w:pPr>
+        <w:ind w:left="4650" w:hanging="360"/>
+      </w:pPr>
+      <w:rPr>
+        <w:rFonts w:ascii="Courier New" w:hAnsi="Courier New" w:cs="Courier New" w:hint="default"/>
+      </w:rPr>
+    </w:lvl>
+    <w:lvl w:ilvl="5" w:tplc="04130005" w:tentative="1">
+      <w:start w:val="1"/>
+      <w:numFmt w:val="bullet"/>
+      <w:lvlText w:val=""/>
+      <w:lvlJc w:val="left"/>
+      <w:pPr>
+        <w:ind w:left="5370" w:hanging="360"/>
+      </w:pPr>
+      <w:rPr>
+        <w:rFonts w:ascii="Wingdings" w:hAnsi="Wingdings" w:hint="default"/>
+      </w:rPr>
+    </w:lvl>
+    <w:lvl w:ilvl="6" w:tplc="04130001" w:tentative="1">
+      <w:start w:val="1"/>
+      <w:numFmt w:val="bullet"/>
+      <w:lvlText w:val=""/>
+      <w:lvlJc w:val="left"/>
+      <w:pPr>
+        <w:ind w:left="6090" w:hanging="360"/>
+      </w:pPr>
+      <w:rPr>
+        <w:rFonts w:ascii="Symbol" w:hAnsi="Symbol" w:hint="default"/>
+      </w:rPr>
+    </w:lvl>
+    <w:lvl w:ilvl="7" w:tplc="04130003" w:tentative="1">
+      <w:start w:val="1"/>
+      <w:numFmt w:val="bullet"/>
+      <w:lvlText w:val="o"/>
+      <w:lvlJc w:val="left"/>
+      <w:pPr>
+        <w:ind w:left="6810" w:hanging="360"/>
+      </w:pPr>
+      <w:rPr>
+        <w:rFonts w:ascii="Courier New" w:hAnsi="Courier New" w:cs="Courier New" w:hint="default"/>
+      </w:rPr>
+    </w:lvl>
+    <w:lvl w:ilvl="8" w:tplc="04130005" w:tentative="1">
+      <w:start w:val="1"/>
+      <w:numFmt w:val="bullet"/>
+      <w:lvlText w:val=""/>
+      <w:lvlJc w:val="left"/>
+      <w:pPr>
+        <w:ind w:left="7530" w:hanging="360"/>
+      </w:pPr>
+      <w:rPr>
+        <w:rFonts w:ascii="Wingdings" w:hAnsi="Wingdings" w:hint="default"/>
+      </w:rPr>
+    </w:lvl>
+  </w:abstractNum>
+  <w:abstractNum w:abstractNumId="2" w15:restartNumberingAfterBreak="0">
     <w:nsid w:val="7D4F158E"/>
     <w:multiLevelType w:val="multilevel"/>
-    <w:tmpl w:val="0966D710"/>
+    <w:tmpl w:val="B0702F24"/>
     <w:lvl w:ilvl="0">
       <w:start w:val="1"/>
       <w:numFmt w:val="decimal"/>
@@ -1009,7 +1735,6 @@
     <w:lvl w:ilvl="2">
       <w:start w:val="1"/>
       <w:numFmt w:val="decimal"/>
-      <w:pStyle w:val="Heading3"/>
       <w:lvlText w:val="%1.%2.%3"/>
       <w:lvlJc w:val="left"/>
       <w:pPr>
@@ -1135,6 +1860,39 @@
     </w:lvl>
   </w:abstractNum>
   <w:num w:numId="1">
+    <w:abstractNumId w:val="2"/>
+  </w:num>
+  <w:num w:numId="2">
+    <w:abstractNumId w:val="0"/>
+  </w:num>
+  <w:num w:numId="3">
+    <w:abstractNumId w:val="1"/>
+  </w:num>
+  <w:num w:numId="4">
+    <w:abstractNumId w:val="0"/>
+  </w:num>
+  <w:num w:numId="5">
+    <w:abstractNumId w:val="0"/>
+  </w:num>
+  <w:num w:numId="6">
+    <w:abstractNumId w:val="0"/>
+    <w:lvlOverride w:ilvl="0">
+      <w:startOverride w:val="1"/>
+    </w:lvlOverride>
+  </w:num>
+  <w:num w:numId="7">
+    <w:abstractNumId w:val="0"/>
+    <w:lvlOverride w:ilvl="0">
+      <w:startOverride w:val="1"/>
+    </w:lvlOverride>
+  </w:num>
+  <w:num w:numId="8">
+    <w:abstractNumId w:val="0"/>
+  </w:num>
+  <w:num w:numId="9">
+    <w:abstractNumId w:val="0"/>
+  </w:num>
+  <w:num w:numId="10">
     <w:abstractNumId w:val="0"/>
   </w:num>
 </w:numbering>
@@ -1601,22 +2359,26 @@
     <w:uiPriority w:val="9"/>
     <w:unhideWhenUsed/>
     <w:qFormat/>
-    <w:rsid w:val="00C56458"/>
+    <w:rsid w:val="009E500D"/>
     <w:pPr>
       <w:keepNext/>
       <w:keepLines/>
       <w:numPr>
-        <w:ilvl w:val="2"/>
-        <w:numId w:val="1"/>
+        <w:numId w:val="2"/>
       </w:numPr>
       <w:spacing w:before="40" w:after="0"/>
       <w:outlineLvl w:val="2"/>
     </w:pPr>
     <w:rPr>
       <w:rFonts w:asciiTheme="majorHAnsi" w:eastAsiaTheme="majorEastAsia" w:hAnsiTheme="majorHAnsi" w:cstheme="majorBidi"/>
-      <w:color w:val="1F3763" w:themeColor="accent1" w:themeShade="7F"/>
+      <w:color w:val="000000" w:themeColor="text1"/>
       <w:sz w:val="24"/>
       <w:szCs w:val="24"/>
+      <w14:textOutline w14:w="9525" w14:cap="rnd" w14:cmpd="sng" w14:algn="ctr">
+        <w14:noFill/>
+        <w14:prstDash w14:val="solid"/>
+        <w14:bevel/>
+      </w14:textOutline>
     </w:rPr>
   </w:style>
   <w:style w:type="paragraph" w:styleId="Heading4">
@@ -1836,13 +2598,18 @@
     <w:basedOn w:val="DefaultParagraphFont"/>
     <w:link w:val="Heading3"/>
     <w:uiPriority w:val="9"/>
-    <w:rsid w:val="00C56458"/>
+    <w:rsid w:val="009E500D"/>
     <w:rPr>
       <w:rFonts w:asciiTheme="majorHAnsi" w:eastAsiaTheme="majorEastAsia" w:hAnsiTheme="majorHAnsi" w:cstheme="majorBidi"/>
-      <w:color w:val="1F3763" w:themeColor="accent1" w:themeShade="7F"/>
+      <w:color w:val="000000" w:themeColor="text1"/>
       <w:sz w:val="24"/>
       <w:szCs w:val="24"/>
       <w:lang w:val="nl-BE"/>
+      <w14:textOutline w14:w="9525" w14:cap="rnd" w14:cmpd="sng" w14:algn="ctr">
+        <w14:noFill/>
+        <w14:prstDash w14:val="solid"/>
+        <w14:bevel/>
+      </w14:textOutline>
     </w:rPr>
   </w:style>
   <w:style w:type="character" w:customStyle="1" w:styleId="Heading4Char">
@@ -1941,6 +2708,17 @@
       <w:iCs/>
       <w:color w:val="4472C4" w:themeColor="accent1"/>
     </w:rPr>
+  </w:style>
+  <w:style w:type="paragraph" w:styleId="ListParagraph">
+    <w:name w:val="List Paragraph"/>
+    <w:basedOn w:val="Normal"/>
+    <w:uiPriority w:val="34"/>
+    <w:qFormat/>
+    <w:rsid w:val="00D76FC7"/>
+    <w:pPr>
+      <w:ind w:left="720"/>
+      <w:contextualSpacing/>
+    </w:pPr>
   </w:style>
 </w:styles>
 </file>

</xml_diff>